<commit_message>
Récupération des valeurs input html
</commit_message>
<xml_diff>
--- a/Template/Assurance.docx
+++ b/Template/Assurance.docx
@@ -81,86 +81,277 @@
         </w:rPr>
         <w:t>}</w:t>
       </w:r>
+    </w:p>
+    <w:p>
+      <w:pPr>
+        <w:pStyle w:val="Adressedudestinataire"/>
+        <w:jc w:val="both"/>
+        <w:rPr>
+          <w:rFonts w:ascii="Arial" w:hAnsi="Arial" w:cs="Arial"/>
+          <w:sz w:val="22"/>
+          <w:szCs w:val="22"/>
+        </w:rPr>
+      </w:pPr>
+      <w:r>
+        <w:rPr>
+          <w:rFonts w:ascii="Arial" w:hAnsi="Arial" w:cs="Arial"/>
+          <w:sz w:val="22"/>
+          <w:szCs w:val="22"/>
+        </w:rPr>
+        <w:t>${</w:t>
+      </w:r>
+      <w:proofErr w:type="spellStart"/>
+      <w:r>
+        <w:rPr>
+          <w:rFonts w:ascii="Arial" w:hAnsi="Arial" w:cs="Arial"/>
+          <w:sz w:val="22"/>
+          <w:szCs w:val="22"/>
+        </w:rPr>
+        <w:t>codepostal</w:t>
+      </w:r>
+      <w:proofErr w:type="spellEnd"/>
+      <w:r>
+        <w:rPr>
+          <w:rFonts w:ascii="Arial" w:hAnsi="Arial" w:cs="Arial"/>
+          <w:sz w:val="22"/>
+          <w:szCs w:val="22"/>
+        </w:rPr>
+        <w:t>}</w:t>
+      </w:r>
+    </w:p>
+    <w:p>
+      <w:pPr>
+        <w:pStyle w:val="Adressedelexpditeur"/>
+        <w:rPr>
+          <w:rFonts w:ascii="Arial" w:hAnsi="Arial" w:cs="Arial"/>
+          <w:sz w:val="22"/>
+          <w:szCs w:val="22"/>
+        </w:rPr>
+      </w:pPr>
+      <w:r>
+        <w:rPr>
+          <w:rFonts w:ascii="Arial" w:hAnsi="Arial" w:cs="Arial"/>
+          <w:b/>
+          <w:sz w:val="22"/>
+          <w:szCs w:val="22"/>
+          <w:lang w:val="fr-CH"/>
+        </w:rPr>
+        <w:t>${</w:t>
+      </w:r>
+      <w:proofErr w:type="spellStart"/>
+      <w:r>
+        <w:rPr>
+          <w:rFonts w:ascii="Arial" w:hAnsi="Arial" w:cs="Arial"/>
+          <w:b/>
+          <w:sz w:val="22"/>
+          <w:szCs w:val="22"/>
+          <w:lang w:val="fr-CH"/>
+        </w:rPr>
+        <w:t>nAssure</w:t>
+      </w:r>
+      <w:proofErr w:type="spellEnd"/>
+      <w:r>
+        <w:rPr>
+          <w:rFonts w:ascii="Arial" w:hAnsi="Arial" w:cs="Arial"/>
+          <w:b/>
+          <w:sz w:val="22"/>
+          <w:szCs w:val="22"/>
+          <w:lang w:val="fr-CH"/>
+        </w:rPr>
+        <w:t>}</w:t>
+      </w:r>
+    </w:p>
+    <w:p>
+      <w:pPr>
+        <w:pStyle w:val="Adressedudestinataire"/>
+        <w:ind w:left="5760"/>
+        <w:rPr>
+          <w:rFonts w:ascii="Arial" w:hAnsi="Arial" w:cs="Arial"/>
+          <w:sz w:val="22"/>
+          <w:szCs w:val="22"/>
+        </w:rPr>
+      </w:pPr>
+    </w:p>
+    <w:p>
+      <w:pPr>
+        <w:pStyle w:val="Adressedudestinataire"/>
+        <w:ind w:left="5760" w:hanging="373"/>
+        <w:rPr>
+          <w:rFonts w:ascii="Arial" w:hAnsi="Arial" w:cs="Arial"/>
+          <w:b/>
+          <w:sz w:val="22"/>
+          <w:szCs w:val="22"/>
+        </w:rPr>
+      </w:pPr>
+      <w:r>
+        <w:rPr>
+          <w:rFonts w:ascii="Arial" w:hAnsi="Arial" w:cs="Arial"/>
+          <w:b/>
+          <w:sz w:val="22"/>
+          <w:szCs w:val="22"/>
+        </w:rPr>
+        <w:t>Recommandé</w:t>
+      </w:r>
+    </w:p>
+    <w:p>
+      <w:pPr>
+        <w:pStyle w:val="Adressedudestinataire"/>
+        <w:ind w:left="5760" w:right="-340" w:hanging="373"/>
+        <w:rPr>
+          <w:rFonts w:ascii="Arial" w:hAnsi="Arial" w:cs="Arial"/>
+          <w:b/>
+          <w:sz w:val="22"/>
+          <w:szCs w:val="22"/>
+        </w:rPr>
+      </w:pPr>
+      <w:r>
+        <w:rPr>
+          <w:rFonts w:ascii="Arial" w:hAnsi="Arial" w:cs="Arial"/>
+          <w:b/>
+          <w:sz w:val="22"/>
+          <w:szCs w:val="22"/>
+          <w:lang w:val="fr-CH"/>
+        </w:rPr>
+        <w:t>${</w:t>
+      </w:r>
+      <w:proofErr w:type="spellStart"/>
+      <w:r>
+        <w:rPr>
+          <w:rFonts w:ascii="Arial" w:hAnsi="Arial" w:cs="Arial"/>
+          <w:b/>
+          <w:sz w:val="22"/>
+          <w:szCs w:val="22"/>
+          <w:lang w:val="fr-CH"/>
+        </w:rPr>
+        <w:t>nomSociete</w:t>
+      </w:r>
+      <w:proofErr w:type="spellEnd"/>
+      <w:r>
+        <w:rPr>
+          <w:rFonts w:ascii="Arial" w:hAnsi="Arial" w:cs="Arial"/>
+          <w:b/>
+          <w:sz w:val="22"/>
+          <w:szCs w:val="22"/>
+          <w:lang w:val="fr-CH"/>
+        </w:rPr>
+        <w:t>}</w:t>
+      </w:r>
+      <w:r>
+        <w:rPr>
+          <w:rFonts w:ascii="Arial" w:hAnsi="Arial" w:cs="Arial"/>
+          <w:b/>
+          <w:sz w:val="22"/>
+          <w:szCs w:val="22"/>
+        </w:rPr>
+        <w:t xml:space="preserve"> </w:t>
+      </w:r>
+    </w:p>
+    <w:p>
+      <w:pPr>
+        <w:pStyle w:val="Adressedudestinataire"/>
+        <w:ind w:left="5760" w:hanging="373"/>
+        <w:rPr>
+          <w:rFonts w:ascii="Arial" w:hAnsi="Arial" w:cs="Arial"/>
+          <w:b/>
+          <w:sz w:val="22"/>
+          <w:szCs w:val="22"/>
+        </w:rPr>
+      </w:pPr>
+      <w:r>
+        <w:rPr>
+          <w:rFonts w:ascii="Arial" w:hAnsi="Arial" w:cs="Arial"/>
+          <w:b/>
+          <w:sz w:val="22"/>
+          <w:szCs w:val="22"/>
+          <w:lang w:val="fr-CH"/>
+        </w:rPr>
+        <w:t>${</w:t>
+      </w:r>
+      <w:proofErr w:type="spellStart"/>
+      <w:r>
+        <w:rPr>
+          <w:rFonts w:ascii="Arial" w:hAnsi="Arial" w:cs="Arial"/>
+          <w:b/>
+          <w:sz w:val="22"/>
+          <w:szCs w:val="22"/>
+          <w:lang w:val="fr-CH"/>
+        </w:rPr>
+        <w:t>adresseSociete</w:t>
+      </w:r>
+      <w:proofErr w:type="spellEnd"/>
+      <w:r>
+        <w:rPr>
+          <w:rFonts w:ascii="Arial" w:hAnsi="Arial" w:cs="Arial"/>
+          <w:b/>
+          <w:sz w:val="22"/>
+          <w:szCs w:val="22"/>
+          <w:lang w:val="fr-CH"/>
+        </w:rPr>
+        <w:t>}</w:t>
+      </w:r>
+    </w:p>
+    <w:p>
+      <w:pPr>
+        <w:pStyle w:val="Adressedudestinataire"/>
+        <w:ind w:left="5760" w:hanging="373"/>
+        <w:rPr>
+          <w:rFonts w:ascii="Arial" w:hAnsi="Arial" w:cs="Arial"/>
+          <w:i/>
+          <w:sz w:val="22"/>
+          <w:szCs w:val="22"/>
+        </w:rPr>
+      </w:pPr>
+      <w:r>
+        <w:rPr>
+          <w:rFonts w:ascii="Arial" w:hAnsi="Arial" w:cs="Arial"/>
+          <w:b/>
+          <w:sz w:val="22"/>
+          <w:szCs w:val="22"/>
+          <w:lang w:val="fr-CH"/>
+        </w:rPr>
+        <w:t>${</w:t>
+      </w:r>
+      <w:proofErr w:type="spellStart"/>
+      <w:r>
+        <w:rPr>
+          <w:rFonts w:ascii="Arial" w:hAnsi="Arial" w:cs="Arial"/>
+          <w:b/>
+          <w:sz w:val="22"/>
+          <w:szCs w:val="22"/>
+          <w:lang w:val="fr-CH"/>
+        </w:rPr>
+        <w:t>codePostal</w:t>
+      </w:r>
+      <w:r>
+        <w:rPr>
+          <w:rFonts w:ascii="Arial" w:hAnsi="Arial" w:cs="Arial"/>
+          <w:b/>
+          <w:sz w:val="22"/>
+          <w:szCs w:val="22"/>
+          <w:lang w:val="fr-CH"/>
+        </w:rPr>
+        <w:t>Societe</w:t>
+      </w:r>
       <w:bookmarkStart w:id="0" w:name="_GoBack"/>
       <w:bookmarkEnd w:id="0"/>
-    </w:p>
-    <w:p>
-      <w:pPr>
-        <w:pStyle w:val="Adressedudestinataire"/>
-        <w:jc w:val="both"/>
-        <w:rPr>
-          <w:rFonts w:ascii="Arial" w:hAnsi="Arial" w:cs="Arial"/>
-          <w:sz w:val="22"/>
-          <w:szCs w:val="22"/>
-        </w:rPr>
-      </w:pPr>
-      <w:r>
-        <w:rPr>
-          <w:rFonts w:ascii="Arial" w:hAnsi="Arial" w:cs="Arial"/>
-          <w:sz w:val="22"/>
-          <w:szCs w:val="22"/>
-        </w:rPr>
-        <w:t>${</w:t>
-      </w:r>
-      <w:proofErr w:type="spellStart"/>
-      <w:r>
-        <w:rPr>
-          <w:rFonts w:ascii="Arial" w:hAnsi="Arial" w:cs="Arial"/>
-          <w:sz w:val="22"/>
-          <w:szCs w:val="22"/>
-        </w:rPr>
-        <w:t>codepostal</w:t>
-      </w:r>
       <w:proofErr w:type="spellEnd"/>
       <w:r>
         <w:rPr>
           <w:rFonts w:ascii="Arial" w:hAnsi="Arial" w:cs="Arial"/>
-          <w:sz w:val="22"/>
-          <w:szCs w:val="22"/>
+          <w:b/>
+          <w:sz w:val="22"/>
+          <w:szCs w:val="22"/>
+          <w:lang w:val="fr-CH"/>
         </w:rPr>
         <w:t>}</w:t>
       </w:r>
-    </w:p>
-    <w:p>
-      <w:pPr>
-        <w:pStyle w:val="Adressedelexpditeur"/>
-        <w:rPr>
-          <w:rFonts w:ascii="Arial" w:hAnsi="Arial" w:cs="Arial"/>
-          <w:sz w:val="22"/>
-          <w:szCs w:val="22"/>
-        </w:rPr>
-      </w:pPr>
-      <w:r>
-        <w:rPr>
-          <w:rFonts w:ascii="Arial" w:hAnsi="Arial" w:cs="Arial"/>
-          <w:b/>
-          <w:sz w:val="22"/>
-          <w:szCs w:val="22"/>
-          <w:lang w:val="fr-CH"/>
-        </w:rPr>
-        <w:t>${</w:t>
-      </w:r>
-      <w:proofErr w:type="spellStart"/>
-      <w:r>
-        <w:rPr>
-          <w:rFonts w:ascii="Arial" w:hAnsi="Arial" w:cs="Arial"/>
-          <w:b/>
-          <w:sz w:val="22"/>
-          <w:szCs w:val="22"/>
-          <w:lang w:val="fr-CH"/>
-        </w:rPr>
-        <w:t>nAssure</w:t>
-      </w:r>
-      <w:proofErr w:type="spellEnd"/>
-      <w:r>
-        <w:rPr>
-          <w:rFonts w:ascii="Arial" w:hAnsi="Arial" w:cs="Arial"/>
-          <w:b/>
-          <w:sz w:val="22"/>
-          <w:szCs w:val="22"/>
-          <w:lang w:val="fr-CH"/>
-        </w:rPr>
-        <w:t>}</w:t>
+      <w:r>
+        <w:rPr>
+          <w:rFonts w:ascii="Arial" w:hAnsi="Arial" w:cs="Arial"/>
+          <w:sz w:val="22"/>
+          <w:szCs w:val="22"/>
+        </w:rPr>
+        <w:t xml:space="preserve"> </w:t>
       </w:r>
     </w:p>
     <w:p>
@@ -177,113 +368,46 @@
     <w:p>
       <w:pPr>
         <w:pStyle w:val="Adressedudestinataire"/>
-        <w:ind w:left="5760" w:hanging="373"/>
-        <w:rPr>
-          <w:rFonts w:ascii="Arial" w:hAnsi="Arial" w:cs="Arial"/>
-          <w:b/>
-          <w:sz w:val="22"/>
-          <w:szCs w:val="22"/>
-        </w:rPr>
-      </w:pPr>
-      <w:r>
-        <w:rPr>
-          <w:rFonts w:ascii="Arial" w:hAnsi="Arial" w:cs="Arial"/>
-          <w:b/>
-          <w:sz w:val="22"/>
-          <w:szCs w:val="22"/>
-        </w:rPr>
-        <w:t>Recommandé</w:t>
-      </w:r>
+        <w:ind w:left="5760"/>
+        <w:rPr>
+          <w:rFonts w:ascii="Arial" w:hAnsi="Arial" w:cs="Arial"/>
+          <w:sz w:val="22"/>
+          <w:szCs w:val="22"/>
+        </w:rPr>
+      </w:pPr>
     </w:p>
     <w:p>
       <w:pPr>
         <w:pStyle w:val="Adressedudestinataire"/>
-        <w:ind w:left="5760" w:right="-340" w:hanging="373"/>
-        <w:rPr>
-          <w:rFonts w:ascii="Arial" w:hAnsi="Arial" w:cs="Arial"/>
-          <w:b/>
-          <w:sz w:val="22"/>
-          <w:szCs w:val="22"/>
-        </w:rPr>
-      </w:pPr>
-      <w:r>
-        <w:rPr>
-          <w:rFonts w:ascii="Arial" w:hAnsi="Arial" w:cs="Arial"/>
-          <w:b/>
-          <w:sz w:val="22"/>
-          <w:szCs w:val="22"/>
-          <w:lang w:val="fr-CH"/>
-        </w:rPr>
-        <w:fldChar w:fldCharType="begin">
-          <w:ffData>
-            <w:name w:val=""/>
-            <w:enabled/>
-            <w:calcOnExit w:val="0"/>
-            <w:textInput>
-              <w:default w:val="[Nom de la société]"/>
-            </w:textInput>
-          </w:ffData>
-        </w:fldChar>
-      </w:r>
-      <w:r>
-        <w:rPr>
-          <w:rFonts w:ascii="Arial" w:hAnsi="Arial" w:cs="Arial"/>
-          <w:b/>
-          <w:sz w:val="22"/>
-          <w:szCs w:val="22"/>
-          <w:lang w:val="fr-CH"/>
-        </w:rPr>
-        <w:instrText xml:space="preserve"> FORMTEXT </w:instrText>
-      </w:r>
-      <w:r>
-        <w:rPr>
-          <w:rFonts w:ascii="Arial" w:hAnsi="Arial" w:cs="Arial"/>
-          <w:b/>
-          <w:sz w:val="22"/>
-          <w:szCs w:val="22"/>
-          <w:lang w:val="fr-CH"/>
-        </w:rPr>
-      </w:r>
-      <w:r>
-        <w:rPr>
-          <w:rFonts w:ascii="Arial" w:hAnsi="Arial" w:cs="Arial"/>
-          <w:b/>
-          <w:sz w:val="22"/>
-          <w:szCs w:val="22"/>
-          <w:lang w:val="fr-CH"/>
-        </w:rPr>
-        <w:fldChar w:fldCharType="separate"/>
-      </w:r>
-      <w:r>
-        <w:rPr>
-          <w:rFonts w:ascii="Arial" w:hAnsi="Arial" w:cs="Arial"/>
-          <w:b/>
-          <w:noProof/>
-          <w:sz w:val="22"/>
-          <w:szCs w:val="22"/>
-          <w:lang w:val="fr-CH"/>
-        </w:rPr>
-        <w:t>[Nom de la société]</w:t>
-      </w:r>
-      <w:r>
-        <w:rPr>
-          <w:rFonts w:ascii="Arial" w:hAnsi="Arial" w:cs="Arial"/>
-          <w:b/>
-          <w:sz w:val="22"/>
-          <w:szCs w:val="22"/>
-          <w:lang w:val="fr-CH"/>
-        </w:rPr>
-        <w:fldChar w:fldCharType="end"/>
-      </w:r>
-      <w:r>
-        <w:rPr>
-          <w:rFonts w:ascii="Arial" w:hAnsi="Arial" w:cs="Arial"/>
-          <w:b/>
-          <w:sz w:val="22"/>
-          <w:szCs w:val="22"/>
-        </w:rPr>
-        <w:t xml:space="preserve"> </w:t>
-      </w:r>
+        <w:ind w:left="5760"/>
+        <w:rPr>
+          <w:rFonts w:ascii="Arial" w:hAnsi="Arial" w:cs="Arial"/>
+          <w:sz w:val="22"/>
+          <w:szCs w:val="22"/>
+        </w:rPr>
+      </w:pPr>
+    </w:p>
+    <w:p>
+      <w:pPr>
+        <w:pStyle w:val="Adressedudestinataire"/>
+        <w:ind w:left="5760"/>
+        <w:rPr>
+          <w:rFonts w:ascii="Arial" w:hAnsi="Arial" w:cs="Arial"/>
+          <w:sz w:val="22"/>
+          <w:szCs w:val="22"/>
+        </w:rPr>
+      </w:pPr>
+    </w:p>
+    <w:p>
+      <w:pPr>
+        <w:pStyle w:val="Adressedudestinataire"/>
+        <w:ind w:left="5760"/>
+        <w:rPr>
+          <w:rFonts w:ascii="Arial" w:hAnsi="Arial" w:cs="Arial"/>
+          <w:sz w:val="22"/>
+          <w:szCs w:val="22"/>
+        </w:rPr>
+      </w:pPr>
     </w:p>
     <w:p>
       <w:pPr>
@@ -291,418 +415,139 @@
         <w:ind w:left="5760" w:hanging="373"/>
         <w:rPr>
           <w:rFonts w:ascii="Arial" w:hAnsi="Arial" w:cs="Arial"/>
-          <w:b/>
-          <w:sz w:val="22"/>
-          <w:szCs w:val="22"/>
-        </w:rPr>
-      </w:pPr>
-      <w:r>
-        <w:rPr>
-          <w:rFonts w:ascii="Arial" w:hAnsi="Arial" w:cs="Arial"/>
-          <w:b/>
-          <w:sz w:val="22"/>
-          <w:szCs w:val="22"/>
-          <w:lang w:val="fr-CH"/>
-        </w:rPr>
-        <w:fldChar w:fldCharType="begin">
-          <w:ffData>
-            <w:name w:val=""/>
-            <w:enabled/>
-            <w:calcOnExit w:val="0"/>
-            <w:textInput>
-              <w:default w:val="[Adresse]"/>
-            </w:textInput>
-          </w:ffData>
-        </w:fldChar>
-      </w:r>
-      <w:r>
-        <w:rPr>
-          <w:rFonts w:ascii="Arial" w:hAnsi="Arial" w:cs="Arial"/>
-          <w:b/>
-          <w:sz w:val="22"/>
-          <w:szCs w:val="22"/>
-          <w:lang w:val="fr-CH"/>
-        </w:rPr>
-        <w:instrText xml:space="preserve"> FORMTEXT </w:instrText>
-      </w:r>
-      <w:r>
-        <w:rPr>
-          <w:rFonts w:ascii="Arial" w:hAnsi="Arial" w:cs="Arial"/>
-          <w:b/>
-          <w:sz w:val="22"/>
-          <w:szCs w:val="22"/>
-          <w:lang w:val="fr-CH"/>
-        </w:rPr>
-      </w:r>
-      <w:r>
-        <w:rPr>
-          <w:rFonts w:ascii="Arial" w:hAnsi="Arial" w:cs="Arial"/>
-          <w:b/>
-          <w:sz w:val="22"/>
-          <w:szCs w:val="22"/>
-          <w:lang w:val="fr-CH"/>
+          <w:sz w:val="22"/>
+          <w:szCs w:val="22"/>
+        </w:rPr>
+      </w:pPr>
+      <w:r>
+        <w:rPr>
+          <w:rFonts w:ascii="Arial" w:hAnsi="Arial" w:cs="Arial"/>
+          <w:sz w:val="22"/>
+          <w:szCs w:val="22"/>
+          <w:lang w:val="fr-CH"/>
+        </w:rPr>
+        <w:t>${lieu}</w:t>
+      </w:r>
+      <w:r>
+        <w:rPr>
+          <w:rFonts w:ascii="Arial" w:hAnsi="Arial" w:cs="Arial"/>
+          <w:sz w:val="22"/>
+          <w:szCs w:val="22"/>
+          <w:lang w:val="fr-CH"/>
+        </w:rPr>
+        <w:t xml:space="preserve">, le </w:t>
+      </w:r>
+      <w:r>
+        <w:rPr>
+          <w:rFonts w:ascii="Arial" w:hAnsi="Arial" w:cs="Arial"/>
+          <w:sz w:val="22"/>
+          <w:szCs w:val="22"/>
+        </w:rPr>
+        <w:fldChar w:fldCharType="begin"/>
+      </w:r>
+      <w:r>
+        <w:rPr>
+          <w:rFonts w:ascii="Arial" w:hAnsi="Arial" w:cs="Arial"/>
+          <w:sz w:val="22"/>
+          <w:szCs w:val="22"/>
+        </w:rPr>
+        <w:instrText xml:space="preserve"> DATE  \@ "d MMMM yyyy" </w:instrText>
+      </w:r>
+      <w:r>
+        <w:rPr>
+          <w:rFonts w:ascii="Arial" w:hAnsi="Arial" w:cs="Arial"/>
+          <w:sz w:val="22"/>
+          <w:szCs w:val="22"/>
         </w:rPr>
         <w:fldChar w:fldCharType="separate"/>
       </w:r>
       <w:r>
         <w:rPr>
           <w:rFonts w:ascii="Arial" w:hAnsi="Arial" w:cs="Arial"/>
-          <w:b/>
           <w:noProof/>
           <w:sz w:val="22"/>
           <w:szCs w:val="22"/>
-          <w:lang w:val="fr-CH"/>
-        </w:rPr>
-        <w:t>[Adresse]</w:t>
-      </w:r>
-      <w:r>
-        <w:rPr>
-          <w:rFonts w:ascii="Arial" w:hAnsi="Arial" w:cs="Arial"/>
-          <w:b/>
-          <w:sz w:val="22"/>
-          <w:szCs w:val="22"/>
-          <w:lang w:val="fr-CH"/>
+        </w:rPr>
+        <w:t>11 mars 2020</w:t>
+      </w:r>
+      <w:r>
+        <w:rPr>
+          <w:rFonts w:ascii="Arial" w:hAnsi="Arial" w:cs="Arial"/>
+          <w:sz w:val="22"/>
+          <w:szCs w:val="22"/>
         </w:rPr>
         <w:fldChar w:fldCharType="end"/>
       </w:r>
     </w:p>
     <w:p>
       <w:pPr>
+        <w:rPr>
+          <w:rFonts w:ascii="Arial" w:hAnsi="Arial" w:cs="Arial"/>
+          <w:sz w:val="22"/>
+          <w:szCs w:val="22"/>
+        </w:rPr>
+      </w:pPr>
+    </w:p>
+    <w:p>
+      <w:pPr>
+        <w:pStyle w:val="Titre6"/>
+        <w:rPr>
+          <w:rFonts w:ascii="Arial" w:hAnsi="Arial"/>
+          <w:szCs w:val="22"/>
+          <w:lang w:val="fr-CH"/>
+        </w:rPr>
+      </w:pPr>
+    </w:p>
+    <w:p>
+      <w:pPr>
+        <w:pStyle w:val="Titre6"/>
+        <w:rPr>
+          <w:rFonts w:ascii="Arial" w:hAnsi="Arial"/>
+          <w:szCs w:val="22"/>
+          <w:lang w:val="fr-CH"/>
+        </w:rPr>
+      </w:pPr>
+    </w:p>
+    <w:p>
+      <w:pPr>
+        <w:pStyle w:val="Titre6"/>
+        <w:rPr>
+          <w:rFonts w:ascii="Arial" w:hAnsi="Arial"/>
+          <w:szCs w:val="22"/>
+          <w:lang w:val="fr-CH"/>
+        </w:rPr>
+      </w:pPr>
+    </w:p>
+    <w:p>
+      <w:pPr>
+        <w:pStyle w:val="Titre6"/>
+        <w:rPr>
+          <w:rFonts w:ascii="Arial" w:hAnsi="Arial"/>
+          <w:szCs w:val="22"/>
+          <w:lang w:val="fr-CH"/>
+        </w:rPr>
+      </w:pPr>
+      <w:r>
+        <w:rPr>
+          <w:rFonts w:ascii="Arial" w:hAnsi="Arial"/>
+          <w:szCs w:val="22"/>
+          <w:lang w:val="fr-CH"/>
+        </w:rPr>
+        <w:t>Résiliation de l’assurance obligatoire des soins</w:t>
+      </w:r>
+    </w:p>
+    <w:p>
+      <w:pPr>
+        <w:rPr>
+          <w:rFonts w:ascii="Arial" w:hAnsi="Arial" w:cs="Arial"/>
+          <w:sz w:val="22"/>
+          <w:szCs w:val="22"/>
+        </w:rPr>
+      </w:pPr>
+    </w:p>
+    <w:p>
+      <w:pPr>
         <w:pStyle w:val="Adressedudestinataire"/>
-        <w:ind w:left="5760" w:hanging="373"/>
-        <w:rPr>
-          <w:rFonts w:ascii="Arial" w:hAnsi="Arial" w:cs="Arial"/>
-          <w:i/>
-          <w:sz w:val="22"/>
-          <w:szCs w:val="22"/>
-        </w:rPr>
-      </w:pPr>
-      <w:r>
-        <w:rPr>
-          <w:rFonts w:ascii="Arial" w:hAnsi="Arial" w:cs="Arial"/>
-          <w:b/>
-          <w:sz w:val="22"/>
-          <w:szCs w:val="22"/>
-          <w:lang w:val="fr-CH"/>
-        </w:rPr>
-        <w:fldChar w:fldCharType="begin">
-          <w:ffData>
-            <w:name w:val=""/>
-            <w:enabled/>
-            <w:calcOnExit w:val="0"/>
-            <w:textInput>
-              <w:default w:val="[code postal et ville]"/>
-            </w:textInput>
-          </w:ffData>
-        </w:fldChar>
-      </w:r>
-      <w:r>
-        <w:rPr>
-          <w:rFonts w:ascii="Arial" w:hAnsi="Arial" w:cs="Arial"/>
-          <w:b/>
-          <w:sz w:val="22"/>
-          <w:szCs w:val="22"/>
-          <w:lang w:val="fr-CH"/>
-        </w:rPr>
-        <w:instrText xml:space="preserve"> FORMTEXT </w:instrText>
-      </w:r>
-      <w:r>
-        <w:rPr>
-          <w:rFonts w:ascii="Arial" w:hAnsi="Arial" w:cs="Arial"/>
-          <w:b/>
-          <w:sz w:val="22"/>
-          <w:szCs w:val="22"/>
-          <w:lang w:val="fr-CH"/>
-        </w:rPr>
-      </w:r>
-      <w:r>
-        <w:rPr>
-          <w:rFonts w:ascii="Arial" w:hAnsi="Arial" w:cs="Arial"/>
-          <w:b/>
-          <w:sz w:val="22"/>
-          <w:szCs w:val="22"/>
-          <w:lang w:val="fr-CH"/>
-        </w:rPr>
-        <w:fldChar w:fldCharType="separate"/>
-      </w:r>
-      <w:r>
-        <w:rPr>
-          <w:rFonts w:ascii="Arial" w:hAnsi="Arial" w:cs="Arial"/>
-          <w:b/>
-          <w:noProof/>
-          <w:sz w:val="22"/>
-          <w:szCs w:val="22"/>
-          <w:lang w:val="fr-CH"/>
-        </w:rPr>
-        <w:t>[code postal et ville]</w:t>
-      </w:r>
-      <w:r>
-        <w:rPr>
-          <w:rFonts w:ascii="Arial" w:hAnsi="Arial" w:cs="Arial"/>
-          <w:b/>
-          <w:sz w:val="22"/>
-          <w:szCs w:val="22"/>
-          <w:lang w:val="fr-CH"/>
-        </w:rPr>
-        <w:fldChar w:fldCharType="end"/>
-      </w:r>
-      <w:r>
-        <w:rPr>
-          <w:rFonts w:ascii="Arial" w:hAnsi="Arial" w:cs="Arial"/>
-          <w:sz w:val="22"/>
-          <w:szCs w:val="22"/>
-        </w:rPr>
-        <w:t xml:space="preserve"> </w:t>
-      </w:r>
-    </w:p>
-    <w:p>
-      <w:pPr>
-        <w:pStyle w:val="Adressedudestinataire"/>
-        <w:ind w:left="5760"/>
-        <w:rPr>
-          <w:rFonts w:ascii="Arial" w:hAnsi="Arial" w:cs="Arial"/>
-          <w:sz w:val="22"/>
-          <w:szCs w:val="22"/>
-        </w:rPr>
-      </w:pPr>
-    </w:p>
-    <w:p>
-      <w:pPr>
-        <w:pStyle w:val="Adressedudestinataire"/>
-        <w:ind w:left="5760"/>
-        <w:rPr>
-          <w:rFonts w:ascii="Arial" w:hAnsi="Arial" w:cs="Arial"/>
-          <w:sz w:val="22"/>
-          <w:szCs w:val="22"/>
-        </w:rPr>
-      </w:pPr>
-    </w:p>
-    <w:p>
-      <w:pPr>
-        <w:pStyle w:val="Adressedudestinataire"/>
-        <w:ind w:left="5760"/>
-        <w:rPr>
-          <w:rFonts w:ascii="Arial" w:hAnsi="Arial" w:cs="Arial"/>
-          <w:sz w:val="22"/>
-          <w:szCs w:val="22"/>
-        </w:rPr>
-      </w:pPr>
-    </w:p>
-    <w:p>
-      <w:pPr>
-        <w:pStyle w:val="Adressedudestinataire"/>
-        <w:ind w:left="5760"/>
-        <w:rPr>
-          <w:rFonts w:ascii="Arial" w:hAnsi="Arial" w:cs="Arial"/>
-          <w:sz w:val="22"/>
-          <w:szCs w:val="22"/>
-        </w:rPr>
-      </w:pPr>
-    </w:p>
-    <w:p>
-      <w:pPr>
-        <w:pStyle w:val="Adressedudestinataire"/>
-        <w:ind w:left="5760"/>
-        <w:rPr>
-          <w:rFonts w:ascii="Arial" w:hAnsi="Arial" w:cs="Arial"/>
-          <w:sz w:val="22"/>
-          <w:szCs w:val="22"/>
-        </w:rPr>
-      </w:pPr>
-    </w:p>
-    <w:p>
-      <w:pPr>
-        <w:pStyle w:val="Adressedudestinataire"/>
-        <w:ind w:left="5760" w:hanging="373"/>
-        <w:rPr>
-          <w:rFonts w:ascii="Arial" w:hAnsi="Arial" w:cs="Arial"/>
-          <w:sz w:val="22"/>
-          <w:szCs w:val="22"/>
-        </w:rPr>
-      </w:pPr>
-      <w:r>
-        <w:rPr>
-          <w:rFonts w:ascii="Arial" w:hAnsi="Arial" w:cs="Arial"/>
-          <w:sz w:val="22"/>
-          <w:szCs w:val="22"/>
-          <w:lang w:val="fr-CH"/>
-        </w:rPr>
-        <w:fldChar w:fldCharType="begin">
-          <w:ffData>
-            <w:name w:val=""/>
-            <w:enabled/>
-            <w:calcOnExit w:val="0"/>
-            <w:textInput>
-              <w:default w:val="[Lieu]"/>
-            </w:textInput>
-          </w:ffData>
-        </w:fldChar>
-      </w:r>
-      <w:r>
-        <w:rPr>
-          <w:rFonts w:ascii="Arial" w:hAnsi="Arial" w:cs="Arial"/>
-          <w:sz w:val="22"/>
-          <w:szCs w:val="22"/>
-          <w:lang w:val="fr-CH"/>
-        </w:rPr>
-        <w:instrText xml:space="preserve"> FORMTEXT </w:instrText>
-      </w:r>
-      <w:r>
-        <w:rPr>
-          <w:rFonts w:ascii="Arial" w:hAnsi="Arial" w:cs="Arial"/>
-          <w:sz w:val="22"/>
-          <w:szCs w:val="22"/>
-          <w:lang w:val="fr-CH"/>
-        </w:rPr>
-      </w:r>
-      <w:r>
-        <w:rPr>
-          <w:rFonts w:ascii="Arial" w:hAnsi="Arial" w:cs="Arial"/>
-          <w:sz w:val="22"/>
-          <w:szCs w:val="22"/>
-          <w:lang w:val="fr-CH"/>
-        </w:rPr>
-        <w:fldChar w:fldCharType="separate"/>
-      </w:r>
-      <w:r>
-        <w:rPr>
-          <w:rFonts w:ascii="Arial" w:hAnsi="Arial" w:cs="Arial"/>
-          <w:noProof/>
-          <w:sz w:val="22"/>
-          <w:szCs w:val="22"/>
-          <w:lang w:val="fr-CH"/>
-        </w:rPr>
-        <w:t>[Lieu]</w:t>
-      </w:r>
-      <w:r>
-        <w:rPr>
-          <w:rFonts w:ascii="Arial" w:hAnsi="Arial" w:cs="Arial"/>
-          <w:sz w:val="22"/>
-          <w:szCs w:val="22"/>
-          <w:lang w:val="fr-CH"/>
-        </w:rPr>
-        <w:fldChar w:fldCharType="end"/>
-      </w:r>
-      <w:r>
-        <w:rPr>
-          <w:rFonts w:ascii="Arial" w:hAnsi="Arial" w:cs="Arial"/>
-          <w:sz w:val="22"/>
-          <w:szCs w:val="22"/>
-          <w:lang w:val="fr-CH"/>
-        </w:rPr>
-        <w:t xml:space="preserve">, le </w:t>
-      </w:r>
-      <w:r>
-        <w:rPr>
-          <w:rFonts w:ascii="Arial" w:hAnsi="Arial" w:cs="Arial"/>
-          <w:sz w:val="22"/>
-          <w:szCs w:val="22"/>
-        </w:rPr>
-        <w:fldChar w:fldCharType="begin"/>
-      </w:r>
-      <w:r>
-        <w:rPr>
-          <w:rFonts w:ascii="Arial" w:hAnsi="Arial" w:cs="Arial"/>
-          <w:sz w:val="22"/>
-          <w:szCs w:val="22"/>
-        </w:rPr>
-        <w:instrText xml:space="preserve"> DATE  \@ "d MMMM yyyy" </w:instrText>
-      </w:r>
-      <w:r>
-        <w:rPr>
-          <w:rFonts w:ascii="Arial" w:hAnsi="Arial" w:cs="Arial"/>
-          <w:sz w:val="22"/>
-          <w:szCs w:val="22"/>
-        </w:rPr>
-        <w:fldChar w:fldCharType="separate"/>
-      </w:r>
-      <w:r>
-        <w:rPr>
-          <w:rFonts w:ascii="Arial" w:hAnsi="Arial" w:cs="Arial"/>
-          <w:noProof/>
-          <w:sz w:val="22"/>
-          <w:szCs w:val="22"/>
-        </w:rPr>
-        <w:t>10 mars 2020</w:t>
-      </w:r>
-      <w:r>
-        <w:rPr>
-          <w:rFonts w:ascii="Arial" w:hAnsi="Arial" w:cs="Arial"/>
-          <w:sz w:val="22"/>
-          <w:szCs w:val="22"/>
-        </w:rPr>
-        <w:fldChar w:fldCharType="end"/>
-      </w:r>
-    </w:p>
-    <w:p>
-      <w:pPr>
-        <w:rPr>
-          <w:rFonts w:ascii="Arial" w:hAnsi="Arial" w:cs="Arial"/>
-          <w:sz w:val="22"/>
-          <w:szCs w:val="22"/>
-        </w:rPr>
-      </w:pPr>
-    </w:p>
-    <w:p>
-      <w:pPr>
-        <w:pStyle w:val="Titre6"/>
-        <w:rPr>
-          <w:rFonts w:ascii="Arial" w:hAnsi="Arial"/>
-          <w:szCs w:val="22"/>
-          <w:lang w:val="fr-CH"/>
-        </w:rPr>
-      </w:pPr>
-    </w:p>
-    <w:p>
-      <w:pPr>
-        <w:pStyle w:val="Titre6"/>
-        <w:rPr>
-          <w:rFonts w:ascii="Arial" w:hAnsi="Arial"/>
-          <w:szCs w:val="22"/>
-          <w:lang w:val="fr-CH"/>
-        </w:rPr>
-      </w:pPr>
-    </w:p>
-    <w:p>
-      <w:pPr>
-        <w:pStyle w:val="Titre6"/>
-        <w:rPr>
-          <w:rFonts w:ascii="Arial" w:hAnsi="Arial"/>
-          <w:szCs w:val="22"/>
-          <w:lang w:val="fr-CH"/>
-        </w:rPr>
-      </w:pPr>
-    </w:p>
-    <w:p>
-      <w:pPr>
-        <w:pStyle w:val="Titre6"/>
-        <w:rPr>
-          <w:rFonts w:ascii="Arial" w:hAnsi="Arial"/>
-          <w:szCs w:val="22"/>
-          <w:lang w:val="fr-CH"/>
-        </w:rPr>
-      </w:pPr>
-      <w:r>
-        <w:rPr>
-          <w:rFonts w:ascii="Arial" w:hAnsi="Arial"/>
-          <w:szCs w:val="22"/>
-          <w:lang w:val="fr-CH"/>
-        </w:rPr>
-        <w:t>Résiliation de l’assurance obligatoire des soins</w:t>
-      </w:r>
-    </w:p>
-    <w:p>
-      <w:pPr>
-        <w:rPr>
-          <w:rFonts w:ascii="Arial" w:hAnsi="Arial" w:cs="Arial"/>
-          <w:sz w:val="22"/>
-          <w:szCs w:val="22"/>
-        </w:rPr>
-      </w:pPr>
-    </w:p>
-    <w:p>
-      <w:pPr>
-        <w:pStyle w:val="Adressedudestinataire"/>
         <w:rPr>
           <w:rFonts w:ascii="Arial" w:hAnsi="Arial" w:cs="Arial"/>
           <w:sz w:val="22"/>
@@ -739,7 +584,7 @@
     </w:p>
     <w:p>
       <w:pPr>
-        <w:pStyle w:val="Salutation"/>
+        <w:pStyle w:val="Salutations1"/>
         <w:spacing w:before="0" w:after="0" w:line="240" w:lineRule="auto"/>
         <w:jc w:val="both"/>
         <w:rPr>
@@ -751,7 +596,7 @@
     </w:p>
     <w:p>
       <w:pPr>
-        <w:pStyle w:val="Salutation"/>
+        <w:pStyle w:val="Salutations1"/>
         <w:spacing w:before="0" w:after="0" w:line="240" w:lineRule="auto"/>
         <w:jc w:val="both"/>
         <w:rPr>
@@ -838,7 +683,7 @@
     </w:p>
     <w:p>
       <w:pPr>
-        <w:pStyle w:val="Salutation"/>
+        <w:pStyle w:val="Salutations1"/>
         <w:spacing w:before="0" w:after="0" w:line="240" w:lineRule="auto"/>
         <w:jc w:val="both"/>
         <w:rPr>
@@ -932,7 +777,100 @@
         <w:t>l'expression de mes sentiments respectueux.</w:t>
       </w:r>
     </w:p>
-    <w:bookmarkStart w:id="1" w:name="Texte1"/>
+    <w:p>
+      <w:pPr>
+        <w:pStyle w:val="Adressedelexpditeur"/>
+        <w:rPr>
+          <w:rFonts w:ascii="Arial" w:hAnsi="Arial" w:cs="Arial"/>
+          <w:sz w:val="22"/>
+          <w:szCs w:val="22"/>
+          <w:lang w:val="fr-CH"/>
+        </w:rPr>
+      </w:pPr>
+    </w:p>
+    <w:p>
+      <w:pPr>
+        <w:pStyle w:val="Adressedelexpditeur"/>
+        <w:rPr>
+          <w:rFonts w:ascii="Arial" w:hAnsi="Arial" w:cs="Arial"/>
+          <w:sz w:val="22"/>
+          <w:szCs w:val="22"/>
+          <w:lang w:val="fr-CH"/>
+        </w:rPr>
+      </w:pPr>
+    </w:p>
+    <w:p>
+      <w:pPr>
+        <w:pStyle w:val="Adressedelexpditeur"/>
+        <w:rPr>
+          <w:rFonts w:ascii="Arial" w:hAnsi="Arial" w:cs="Arial"/>
+          <w:sz w:val="22"/>
+          <w:szCs w:val="22"/>
+          <w:lang w:val="fr-CH"/>
+        </w:rPr>
+      </w:pPr>
+    </w:p>
+    <w:p>
+      <w:pPr>
+        <w:pStyle w:val="Adressedelexpditeur"/>
+        <w:rPr>
+          <w:rFonts w:ascii="Arial" w:hAnsi="Arial" w:cs="Arial"/>
+          <w:sz w:val="22"/>
+          <w:szCs w:val="22"/>
+          <w:lang w:val="fr-CH"/>
+        </w:rPr>
+      </w:pPr>
+    </w:p>
+    <w:p>
+      <w:pPr>
+        <w:pStyle w:val="Adressedelexpditeur"/>
+        <w:rPr>
+          <w:rFonts w:ascii="Arial" w:hAnsi="Arial" w:cs="Arial"/>
+          <w:sz w:val="22"/>
+          <w:szCs w:val="22"/>
+          <w:lang w:val="fr-CH"/>
+        </w:rPr>
+      </w:pPr>
+    </w:p>
+    <w:p>
+      <w:pPr>
+        <w:pStyle w:val="Adressedelexpditeur"/>
+        <w:rPr>
+          <w:rFonts w:ascii="Arial" w:hAnsi="Arial" w:cs="Arial"/>
+          <w:sz w:val="22"/>
+          <w:szCs w:val="22"/>
+        </w:rPr>
+      </w:pPr>
+      <w:r>
+        <w:rPr>
+          <w:rFonts w:ascii="Arial" w:hAnsi="Arial" w:cs="Arial"/>
+          <w:sz w:val="22"/>
+          <w:szCs w:val="22"/>
+          <w:lang w:val="fr-CH"/>
+        </w:rPr>
+        <w:t>${nom} ${</w:t>
+      </w:r>
+      <w:proofErr w:type="spellStart"/>
+      <w:r>
+        <w:rPr>
+          <w:rFonts w:ascii="Arial" w:hAnsi="Arial" w:cs="Arial"/>
+          <w:sz w:val="22"/>
+          <w:szCs w:val="22"/>
+          <w:lang w:val="fr-CH"/>
+        </w:rPr>
+        <w:t>prenom</w:t>
+      </w:r>
+      <w:proofErr w:type="spellEnd"/>
+      <w:r>
+        <w:rPr>
+          <w:rFonts w:ascii="Arial" w:hAnsi="Arial" w:cs="Arial"/>
+          <w:sz w:val="22"/>
+          <w:szCs w:val="22"/>
+          <w:lang w:val="fr-CH"/>
+        </w:rPr>
+        <w:t>}</w:t>
+      </w:r>
+    </w:p>
     <w:p>
       <w:pPr>
         <w:pStyle w:val="Signature"/>
@@ -943,70 +881,6 @@
           <w:szCs w:val="22"/>
         </w:rPr>
       </w:pPr>
-      <w:r>
-        <w:rPr>
-          <w:rFonts w:ascii="Arial" w:hAnsi="Arial" w:cs="Arial"/>
-          <w:sz w:val="22"/>
-          <w:szCs w:val="22"/>
-          <w:lang w:val="fr-CH"/>
-        </w:rPr>
-        <w:fldChar w:fldCharType="begin">
-          <w:ffData>
-            <w:name w:val="Texte1"/>
-            <w:enabled/>
-            <w:calcOnExit w:val="0"/>
-            <w:textInput>
-              <w:default w:val="[votre nom]"/>
-            </w:textInput>
-          </w:ffData>
-        </w:fldChar>
-      </w:r>
-      <w:r>
-        <w:rPr>
-          <w:rFonts w:ascii="Arial" w:hAnsi="Arial" w:cs="Arial"/>
-          <w:sz w:val="22"/>
-          <w:szCs w:val="22"/>
-          <w:lang w:val="fr-CH"/>
-        </w:rPr>
-        <w:instrText xml:space="preserve"> FORMTEXT </w:instrText>
-      </w:r>
-      <w:r>
-        <w:rPr>
-          <w:rFonts w:ascii="Arial" w:hAnsi="Arial" w:cs="Arial"/>
-          <w:sz w:val="22"/>
-          <w:szCs w:val="22"/>
-          <w:lang w:val="fr-CH"/>
-        </w:rPr>
-      </w:r>
-      <w:r>
-        <w:rPr>
-          <w:rFonts w:ascii="Arial" w:hAnsi="Arial" w:cs="Arial"/>
-          <w:sz w:val="22"/>
-          <w:szCs w:val="22"/>
-          <w:lang w:val="fr-CH"/>
-        </w:rPr>
-        <w:fldChar w:fldCharType="separate"/>
-      </w:r>
-      <w:r>
-        <w:rPr>
-          <w:rFonts w:ascii="Arial" w:hAnsi="Arial" w:cs="Arial"/>
-          <w:noProof/>
-          <w:sz w:val="22"/>
-          <w:szCs w:val="22"/>
-          <w:lang w:val="fr-CH"/>
-        </w:rPr>
-        <w:t>[votre nom]</w:t>
-      </w:r>
-      <w:r>
-        <w:rPr>
-          <w:rFonts w:ascii="Arial" w:hAnsi="Arial" w:cs="Arial"/>
-          <w:sz w:val="22"/>
-          <w:szCs w:val="22"/>
-          <w:lang w:val="fr-CH"/>
-        </w:rPr>
-        <w:fldChar w:fldCharType="end"/>
-      </w:r>
-      <w:bookmarkEnd w:id="1"/>
     </w:p>
     <w:sectPr>
       <w:pgSz w:w="11907" w:h="16839"/>
@@ -1520,7 +1394,6 @@
     <w:uiPriority w:val="99"/>
     <w:semiHidden/>
     <w:unhideWhenUsed/>
-    <w:qFormat/>
     <w:tblPr>
       <w:tblInd w:w="0" w:type="dxa"/>
       <w:tblCellMar>
@@ -1702,8 +1575,8 @@
       </w:numPr>
     </w:pPr>
   </w:style>
-  <w:style w:type="paragraph" w:customStyle="1" w:styleId="Salutation">
-    <w:name w:val="Salutation"/>
+  <w:style w:type="paragraph" w:customStyle="1" w:styleId="Salutations1">
+    <w:name w:val="Salutations1"/>
     <w:basedOn w:val="Normal"/>
     <w:rsid w:val="00440D24"/>
     <w:pPr>
@@ -2046,7 +1919,7 @@
 </file>
 
 <file path=customXml/itemProps1.xml><?xml version="1.0" encoding="utf-8"?>
-<ds:datastoreItem xmlns:ds="http://schemas.openxmlformats.org/officeDocument/2006/customXml" ds:itemID="{532978BE-B7CE-43FC-B23C-33FEF9EA3B77}">
+<ds:datastoreItem xmlns:ds="http://schemas.openxmlformats.org/officeDocument/2006/customXml" ds:itemID="{D0DDFEE1-DB3E-4FB0-B84C-DAADEAF7EBE1}">
   <ds:schemaRefs>
     <ds:schemaRef ds:uri="http://schemas.openxmlformats.org/officeDocument/2006/bibliography"/>
   </ds:schemaRefs>

</xml_diff>